<commit_message>
Correcciones al tema de reproducción en hongos
Cambios en guión, recurso 80 y mapa conceptual.
</commit_message>
<xml_diff>
--- a/fuentes/contenidos/grado08/guion04/CN_08_04_CO_REC80.docx
+++ b/fuentes/contenidos/grado08/guion04/CN_08_04_CO_REC80.docx
@@ -651,7 +651,7 @@
                 <w:szCs w:val="16"/>
                 <w:lang w:val="es-ES_tradnl"/>
               </w:rPr>
-              <w:t>x</w:t>
+              <w:t>X</w:t>
             </w:r>
           </w:p>
         </w:tc>
@@ -3115,45 +3115,7 @@
                 <w:szCs w:val="18"/>
                 <w:lang w:val="es-ES_tradnl"/>
               </w:rPr>
-              <w:t xml:space="preserve">Corresponde a las </w:t>
-            </w:r>
-            <w:r>
-              <w:rPr>
-                <w:rFonts w:ascii="Arial" w:hAnsi="Arial"/>
-                <w:sz w:val="18"/>
-                <w:szCs w:val="18"/>
-                <w:lang w:val="es-ES_tradnl"/>
-              </w:rPr>
-              <w:t xml:space="preserve">células </w:t>
-            </w:r>
-            <w:proofErr w:type="spellStart"/>
-            <w:r>
-              <w:rPr>
-                <w:rFonts w:ascii="Arial" w:hAnsi="Arial"/>
-                <w:sz w:val="18"/>
-                <w:szCs w:val="18"/>
-                <w:lang w:val="es-ES_tradnl"/>
-              </w:rPr>
-              <w:t>gaméticas</w:t>
-            </w:r>
-            <w:proofErr w:type="spellEnd"/>
-            <w:r>
-              <w:rPr>
-                <w:rFonts w:ascii="Arial" w:hAnsi="Arial"/>
-                <w:sz w:val="18"/>
-                <w:szCs w:val="18"/>
-                <w:lang w:val="es-ES_tradnl"/>
-              </w:rPr>
-              <w:t xml:space="preserve"> de los hongos</w:t>
-            </w:r>
-            <w:r>
-              <w:rPr>
-                <w:rFonts w:ascii="Arial" w:hAnsi="Arial"/>
-                <w:sz w:val="18"/>
-                <w:szCs w:val="18"/>
-                <w:lang w:val="es-ES_tradnl"/>
-              </w:rPr>
-              <w:t>.</w:t>
+              <w:t>Son las esporas producidas por reproducción sexual.</w:t>
             </w:r>
           </w:p>
         </w:tc>
@@ -3207,7 +3169,7 @@
                 <w:szCs w:val="18"/>
                 <w:lang w:val="es-ES_tradnl"/>
               </w:rPr>
-              <w:t xml:space="preserve">Alternancia </w:t>
+              <w:t>Hifas</w:t>
             </w:r>
           </w:p>
         </w:tc>
@@ -3232,16 +3194,7 @@
                 <w:szCs w:val="18"/>
                 <w:lang w:val="es-ES_tradnl"/>
               </w:rPr>
-              <w:t xml:space="preserve">Algunos hongos </w:t>
-            </w:r>
-            <w:r>
-              <w:rPr>
-                <w:rFonts w:ascii="Arial" w:hAnsi="Arial"/>
-                <w:sz w:val="18"/>
-                <w:szCs w:val="18"/>
-                <w:lang w:val="es-ES_tradnl"/>
-              </w:rPr>
-              <w:t>tienen generaciones sexuales seguidas de otras asexuales</w:t>
+              <w:t>Filamentos que componen el cuerpo de los hongos</w:t>
             </w:r>
             <w:r>
               <w:rPr>
@@ -3279,7 +3232,6 @@
                 <w:szCs w:val="18"/>
                 <w:lang w:val="es-ES_tradnl"/>
               </w:rPr>
-              <w:lastRenderedPageBreak/>
               <w:t>5</w:t>
             </w:r>
           </w:p>
@@ -3305,7 +3257,7 @@
                 <w:szCs w:val="18"/>
                 <w:lang w:val="es-ES_tradnl"/>
               </w:rPr>
-              <w:t>Conidios</w:t>
+              <w:t>Cepas</w:t>
             </w:r>
           </w:p>
         </w:tc>
@@ -3323,6 +3275,7 @@
                 <w:lang w:val="es-ES_tradnl"/>
               </w:rPr>
             </w:pPr>
+            <w:bookmarkStart w:id="0" w:name="_GoBack"/>
             <w:r>
               <w:rPr>
                 <w:rFonts w:ascii="Arial" w:hAnsi="Arial"/>
@@ -3330,7 +3283,7 @@
                 <w:szCs w:val="18"/>
                 <w:lang w:val="es-ES_tradnl"/>
               </w:rPr>
-              <w:t>Esporas asexuales formadas fuera del esporangio</w:t>
+              <w:t xml:space="preserve">Variedades de hongos de la misma especie que </w:t>
             </w:r>
             <w:r>
               <w:rPr>
@@ -3339,8 +3292,10 @@
                 <w:szCs w:val="18"/>
                 <w:lang w:val="es-ES_tradnl"/>
               </w:rPr>
-              <w:t>.</w:t>
-            </w:r>
+              <w:lastRenderedPageBreak/>
+              <w:t>pueden unirse para reproducirse sexualmente.</w:t>
+            </w:r>
+            <w:bookmarkEnd w:id="0"/>
           </w:p>
         </w:tc>
       </w:tr>
@@ -3352,8 +3307,6 @@
           <w:lang w:val="es-CO"/>
         </w:rPr>
       </w:pPr>
-      <w:bookmarkStart w:id="0" w:name="_GoBack"/>
-      <w:bookmarkEnd w:id="0"/>
     </w:p>
     <w:sectPr>
       <w:pgSz w:w="11900" w:h="16840"/>

</xml_diff>